<commit_message>
Added addressing format to cover letter - Santa Monica
</commit_message>
<xml_diff>
--- a/Santa Monica Studio/ShantanuMane - CoverLetter_Santa Monica Studio.docx
+++ b/Santa Monica Studio/ShantanuMane - CoverLetter_Santa Monica Studio.docx
@@ -4,309 +4,570 @@
   <w:body>
     <w:p>
       <w:pPr>
+        <w:spacing w:after="0"/>
         <w:jc w:val="center"/>
-      </w:pPr>
-      <w:r>
-        <w:t xml:space="preserve">Santa Monica Studio </w:t>
-      </w:r>
-      <w:r>
-        <w:t>Cover Letter</w:t>
-      </w:r>
-    </w:p>
-    <w:p/>
-    <w:p>
-      <w:r>
-        <w:t xml:space="preserve">Dear Mark </w:t>
-      </w:r>
-      <w:proofErr w:type="spellStart"/>
-      <w:r>
-        <w:t>Buchignani</w:t>
-      </w:r>
-      <w:proofErr w:type="spellEnd"/>
-      <w:r>
-        <w:t>,</w:t>
-      </w:r>
-    </w:p>
-    <w:p>
-      <w:pPr>
-        <w:ind w:firstLine="720"/>
-      </w:pPr>
-      <w:r>
-        <w:t>I am</w:t>
-      </w:r>
-      <w:r>
-        <w:t xml:space="preserve"> Shantanu Mane, a Gameplay Programmer highly skilled in C++</w:t>
-      </w:r>
-      <w:r>
-        <w:t>, Linear Algebra</w:t>
-      </w:r>
-      <w:r>
-        <w:t xml:space="preserve"> and Unreal Engine 4. I have had experience working with Player Input, animations and AI on Action Games. </w:t>
-      </w:r>
-      <w:r>
-        <w:t xml:space="preserve">I am currently a graduate student at the University of Utah studying in the final year </w:t>
-      </w:r>
-      <w:r>
-        <w:t>for</w:t>
-      </w:r>
-      <w:r>
-        <w:t xml:space="preserve"> my </w:t>
-      </w:r>
-      <w:r>
-        <w:t xml:space="preserve">EAE </w:t>
-      </w:r>
-      <w:r>
-        <w:t xml:space="preserve">- </w:t>
-      </w:r>
-      <w:r>
-        <w:t>Game Engineering</w:t>
-      </w:r>
-      <w:r>
-        <w:t xml:space="preserve"> Master’s</w:t>
-      </w:r>
-      <w:r>
-        <w:t xml:space="preserve"> degree. And I am </w:t>
-      </w:r>
-      <w:r>
-        <w:t xml:space="preserve">beyond </w:t>
-      </w:r>
-      <w:r>
-        <w:t>thrilled</w:t>
-      </w:r>
-      <w:r>
-        <w:t xml:space="preserve"> to be applying for the Gameplay Programm</w:t>
-      </w:r>
-      <w:r>
-        <w:t>er</w:t>
-      </w:r>
-      <w:r>
-        <w:t xml:space="preserve"> Intern position at Santa Monica Studio.</w:t>
-      </w:r>
-    </w:p>
-    <w:p>
-      <w:pPr>
-        <w:ind w:firstLine="720"/>
-      </w:pPr>
-      <w:r>
-        <w:t xml:space="preserve">My C++ skills are at their peak </w:t>
-      </w:r>
-      <w:r>
-        <w:t>through</w:t>
-      </w:r>
-      <w:r>
-        <w:t xml:space="preserve"> rigorous practice with the use of pointers and a better understanding of STL Data Structures</w:t>
-      </w:r>
-      <w:r>
-        <w:t xml:space="preserve"> from the Memory Manager that I created</w:t>
-      </w:r>
-      <w:r>
-        <w:t>.</w:t>
-      </w:r>
-      <w:r>
-        <w:t xml:space="preserve"> I </w:t>
-      </w:r>
-      <w:r>
-        <w:t>love</w:t>
-      </w:r>
-      <w:r>
-        <w:t xml:space="preserve"> delv</w:t>
-      </w:r>
-      <w:r>
-        <w:t>ing</w:t>
-      </w:r>
-      <w:r>
-        <w:t xml:space="preserve"> into Linear Algebra and am relearning it</w:t>
-      </w:r>
-      <w:r>
-        <w:t xml:space="preserve"> in a better way</w:t>
-      </w:r>
-      <w:r>
-        <w:t>, with a heavy focus on understanding it through geometry and visualizing it</w:t>
-      </w:r>
-      <w:r>
-        <w:t>,</w:t>
-      </w:r>
-      <w:r>
-        <w:t xml:space="preserve"> for use specifically in games.</w:t>
-      </w:r>
-      <w:r>
-        <w:t xml:space="preserve"> </w:t>
-      </w:r>
-      <w:r>
-        <w:t xml:space="preserve">The </w:t>
-      </w:r>
-      <w:r>
-        <w:t xml:space="preserve">Action </w:t>
-      </w:r>
-      <w:r>
-        <w:t xml:space="preserve">games that I have worked on and am currently working on have given me experience in bringing </w:t>
-      </w:r>
-      <w:r>
-        <w:t xml:space="preserve">the </w:t>
-      </w:r>
-      <w:r>
-        <w:t>various</w:t>
-      </w:r>
-      <w:r>
-        <w:t xml:space="preserve"> aspects </w:t>
-      </w:r>
-      <w:r>
-        <w:t xml:space="preserve">of design, engineering and art </w:t>
-      </w:r>
-      <w:r>
-        <w:t>involved in them together. I have taken part in designing those games and my work on them has involved collaboration across multiple disciplines</w:t>
-      </w:r>
-      <w:r>
-        <w:t xml:space="preserve"> of the team</w:t>
-      </w:r>
-      <w:r>
-        <w:t>.</w:t>
-      </w:r>
-    </w:p>
-    <w:p>
-      <w:pPr>
-        <w:ind w:firstLine="720"/>
-      </w:pPr>
-      <w:r>
-        <w:t>The new God of War is a masterpiece and has also been a great learning experience for me</w:t>
-      </w:r>
-      <w:r>
-        <w:t xml:space="preserve"> as a game developer</w:t>
-      </w:r>
-      <w:r>
-        <w:t xml:space="preserve">. I love Action Games </w:t>
-      </w:r>
-      <w:r>
-        <w:t xml:space="preserve">that bring out a burst of raw excitement and power in the player </w:t>
-      </w:r>
-      <w:r>
-        <w:t>and</w:t>
-      </w:r>
-      <w:r>
-        <w:t xml:space="preserve"> </w:t>
-      </w:r>
-      <w:r>
-        <w:t xml:space="preserve">those games that </w:t>
-      </w:r>
-      <w:r>
-        <w:t xml:space="preserve">also </w:t>
-      </w:r>
-      <w:r>
-        <w:t xml:space="preserve">encourage mastery in skill. </w:t>
-      </w:r>
-      <w:r>
-        <w:t>God of War</w:t>
-      </w:r>
-      <w:r>
-        <w:t xml:space="preserve"> has done a</w:t>
-      </w:r>
-      <w:r>
-        <w:t xml:space="preserve">n </w:t>
-      </w:r>
-      <w:r>
-        <w:t>excellent</w:t>
-      </w:r>
-      <w:r>
-        <w:t xml:space="preserve"> </w:t>
-      </w:r>
-      <w:r>
-        <w:t xml:space="preserve">job of making the mechanics of </w:t>
-      </w:r>
-      <w:r>
-        <w:t xml:space="preserve">its </w:t>
-      </w:r>
-      <w:r>
-        <w:t>combat clear</w:t>
-      </w:r>
-      <w:r>
-        <w:t xml:space="preserve">, thus </w:t>
-      </w:r>
-      <w:r>
-        <w:t xml:space="preserve">creating incentive for every player to be creative, form their own strategy and playstyle and gain even more enjoyment </w:t>
-      </w:r>
-      <w:r>
-        <w:t>out</w:t>
-      </w:r>
-      <w:r>
-        <w:t xml:space="preserve"> of it</w:t>
-      </w:r>
-      <w:r>
-        <w:t xml:space="preserve">. </w:t>
-      </w:r>
-      <w:r>
-        <w:t xml:space="preserve">I also love </w:t>
-      </w:r>
-      <w:r>
-        <w:t>the game</w:t>
-      </w:r>
-      <w:r>
-        <w:t xml:space="preserve"> because of ho</w:t>
-      </w:r>
-      <w:r>
-        <w:t>w</w:t>
-      </w:r>
-      <w:r>
-        <w:t xml:space="preserve"> extraordinarily</w:t>
-      </w:r>
-      <w:r>
-        <w:t xml:space="preserve"> beautifully its combat evokes the power fantasy of being a </w:t>
-      </w:r>
-      <w:r>
-        <w:t xml:space="preserve">powerful </w:t>
-      </w:r>
-      <w:r>
-        <w:t xml:space="preserve">warrior like </w:t>
-      </w:r>
-      <w:proofErr w:type="spellStart"/>
-      <w:r>
-        <w:t>Kratos</w:t>
-      </w:r>
-      <w:proofErr w:type="spellEnd"/>
-      <w:r>
-        <w:t>.</w:t>
-      </w:r>
-      <w:r>
-        <w:t xml:space="preserve"> </w:t>
-      </w:r>
-    </w:p>
-    <w:p>
-      <w:pPr>
-        <w:ind w:firstLine="720"/>
-      </w:pPr>
-      <w:r>
-        <w:t>These things have</w:t>
-      </w:r>
-      <w:r>
-        <w:t xml:space="preserve"> taught me </w:t>
-      </w:r>
-      <w:r>
-        <w:t xml:space="preserve">what combat in </w:t>
-      </w:r>
-      <w:r>
-        <w:t>Action G</w:t>
-      </w:r>
-      <w:r>
-        <w:t xml:space="preserve">ames is focused towards and how a multitude of things must come together to make stellar gameplay </w:t>
-      </w:r>
-      <w:r>
-        <w:t>that can evoke such emotions. It has</w:t>
-      </w:r>
-      <w:r>
-        <w:t xml:space="preserve"> been a huge inspiration </w:t>
-      </w:r>
-      <w:r>
-        <w:t>in guiding</w:t>
-      </w:r>
-      <w:r>
-        <w:t xml:space="preserve"> me in my passion projects, namely the Action Game Project and the Combat System Paper Prototype.</w:t>
-      </w:r>
-    </w:p>
-    <w:p>
-      <w:pPr>
-        <w:ind w:firstLine="720"/>
-      </w:pPr>
+        <w:rPr>
+          <w:rFonts w:ascii="Tw Cen MT Condensed" w:hAnsi="Tw Cen MT Condensed"/>
+          <w:b/>
+          <w:sz w:val="36"/>
+          <w:szCs w:val="30"/>
+        </w:rPr>
+      </w:pPr>
+      <w:r>
+        <w:rPr>
+          <w:rFonts w:ascii="Tw Cen MT Condensed" w:hAnsi="Tw Cen MT Condensed"/>
+          <w:b/>
+          <w:sz w:val="36"/>
+          <w:szCs w:val="30"/>
+        </w:rPr>
+        <w:t>Shantanu Shripad Mane</w:t>
+      </w:r>
+      <w:r>
+        <w:rPr>
+          <w:rFonts w:ascii="Tw Cen MT Condensed" w:hAnsi="Tw Cen MT Condensed"/>
+          <w:b/>
+          <w:sz w:val="36"/>
+          <w:szCs w:val="30"/>
+        </w:rPr>
+        <w:t xml:space="preserve"> - Gameplay Programmer</w:t>
+      </w:r>
       <w:bookmarkStart w:id="0" w:name="_GoBack"/>
       <w:bookmarkEnd w:id="0"/>
+    </w:p>
+    <w:p>
+      <w:pPr>
+        <w:spacing w:after="0"/>
+        <w:jc w:val="center"/>
+        <w:rPr>
+          <w:sz w:val="20"/>
+          <w:szCs w:val="20"/>
+        </w:rPr>
+      </w:pPr>
+      <w:r>
+        <w:rPr>
+          <w:b/>
+          <w:sz w:val="20"/>
+          <w:szCs w:val="20"/>
+        </w:rPr>
+        <w:t>Phone No.:</w:t>
+      </w:r>
+      <w:r>
+        <w:rPr>
+          <w:sz w:val="20"/>
+          <w:szCs w:val="20"/>
+        </w:rPr>
+        <w:t xml:space="preserve"> +1</w:t>
+      </w:r>
+      <w:r>
+        <w:rPr>
+          <w:sz w:val="20"/>
+          <w:szCs w:val="20"/>
+        </w:rPr>
+        <w:t>-</w:t>
+      </w:r>
+      <w:r>
+        <w:rPr>
+          <w:sz w:val="20"/>
+          <w:szCs w:val="20"/>
+        </w:rPr>
+        <w:t>385</w:t>
+      </w:r>
+      <w:r>
+        <w:rPr>
+          <w:sz w:val="20"/>
+          <w:szCs w:val="20"/>
+        </w:rPr>
+        <w:t>-</w:t>
+      </w:r>
+      <w:r>
+        <w:rPr>
+          <w:sz w:val="20"/>
+          <w:szCs w:val="20"/>
+        </w:rPr>
+        <w:t>202</w:t>
+      </w:r>
+      <w:r>
+        <w:rPr>
+          <w:sz w:val="20"/>
+          <w:szCs w:val="20"/>
+        </w:rPr>
+        <w:t>-</w:t>
+      </w:r>
+      <w:r>
+        <w:rPr>
+          <w:sz w:val="20"/>
+          <w:szCs w:val="20"/>
+        </w:rPr>
+        <w:t xml:space="preserve">9752  </w:t>
+      </w:r>
+      <w:r>
+        <w:rPr>
+          <w:sz w:val="20"/>
+          <w:szCs w:val="20"/>
+        </w:rPr>
+        <w:t xml:space="preserve">   </w:t>
+      </w:r>
+      <w:r>
+        <w:rPr>
+          <w:sz w:val="20"/>
+          <w:szCs w:val="20"/>
+        </w:rPr>
+        <w:t xml:space="preserve">  </w:t>
+      </w:r>
+      <w:r>
+        <w:rPr>
+          <w:sz w:val="20"/>
+          <w:szCs w:val="20"/>
+        </w:rPr>
+        <w:t>|</w:t>
+      </w:r>
+      <w:r>
+        <w:rPr>
+          <w:sz w:val="20"/>
+          <w:szCs w:val="20"/>
+        </w:rPr>
+        <w:t xml:space="preserve">   </w:t>
+      </w:r>
+      <w:r>
+        <w:rPr>
+          <w:b/>
+          <w:sz w:val="20"/>
+          <w:szCs w:val="20"/>
+        </w:rPr>
+        <w:t>Email:</w:t>
+      </w:r>
+      <w:r>
+        <w:rPr>
+          <w:sz w:val="20"/>
+          <w:szCs w:val="20"/>
+        </w:rPr>
+        <w:t xml:space="preserve"> </w:t>
+      </w:r>
+      <w:hyperlink r:id="rId4" w:history="1">
+        <w:r>
+          <w:rPr>
+            <w:rStyle w:val="Hyperlink"/>
+            <w:sz w:val="20"/>
+            <w:szCs w:val="20"/>
+          </w:rPr>
+          <w:t>shantanu.m934@gmail.com</w:t>
+        </w:r>
+      </w:hyperlink>
+    </w:p>
+    <w:p>
+      <w:pPr>
+        <w:spacing w:after="60"/>
+        <w:jc w:val="center"/>
+        <w:rPr>
+          <w:rStyle w:val="Hyperlink"/>
+          <w:sz w:val="20"/>
+          <w:szCs w:val="20"/>
+        </w:rPr>
+      </w:pPr>
+      <w:r>
+        <w:rPr>
+          <w:b/>
+          <w:sz w:val="20"/>
+          <w:szCs w:val="20"/>
+        </w:rPr>
+        <w:t>Portfolio:</w:t>
+      </w:r>
+      <w:r>
+        <w:rPr>
+          <w:sz w:val="20"/>
+          <w:szCs w:val="20"/>
+        </w:rPr>
+        <w:t xml:space="preserve"> </w:t>
+      </w:r>
+      <w:hyperlink r:id="rId5" w:history="1">
+        <w:r>
+          <w:rPr>
+            <w:rStyle w:val="Hyperlink"/>
+            <w:sz w:val="20"/>
+            <w:szCs w:val="20"/>
+          </w:rPr>
+          <w:t>shantanumane.com</w:t>
+        </w:r>
+      </w:hyperlink>
+      <w:r>
+        <w:rPr>
+          <w:sz w:val="20"/>
+          <w:szCs w:val="20"/>
+        </w:rPr>
+        <w:t xml:space="preserve">  </w:t>
+      </w:r>
+      <w:r>
+        <w:rPr>
+          <w:sz w:val="20"/>
+          <w:szCs w:val="20"/>
+        </w:rPr>
+        <w:t xml:space="preserve">|    </w:t>
+      </w:r>
+      <w:hyperlink r:id="rId6" w:history="1">
+        <w:r>
+          <w:rPr>
+            <w:rStyle w:val="Hyperlink"/>
+            <w:sz w:val="20"/>
+            <w:szCs w:val="20"/>
+          </w:rPr>
+          <w:t>linkedin.com/in/</w:t>
+        </w:r>
+        <w:proofErr w:type="spellStart"/>
+        <w:r>
+          <w:rPr>
+            <w:rStyle w:val="Hyperlink"/>
+            <w:sz w:val="20"/>
+            <w:szCs w:val="20"/>
+          </w:rPr>
+          <w:t>shantanusmane</w:t>
+        </w:r>
+      </w:hyperlink>
+      <w:proofErr w:type="spellEnd"/>
+    </w:p>
+    <w:p>
+      <w:pPr>
+        <w:spacing w:after="60"/>
+      </w:pPr>
+    </w:p>
+    <w:p>
+      <w:pPr>
+        <w:spacing w:after="60"/>
+      </w:pPr>
+    </w:p>
+    <w:p>
+      <w:pPr>
+        <w:spacing w:after="120"/>
+      </w:pPr>
+      <w:r>
+        <w:t>Sept 30 2018</w:t>
+      </w:r>
+    </w:p>
+    <w:p>
+      <w:pPr>
+        <w:spacing w:after="0"/>
+      </w:pPr>
+      <w:r>
+        <w:t xml:space="preserve">Mark </w:t>
+      </w:r>
+      <w:proofErr w:type="spellStart"/>
+      <w:r>
+        <w:t>Buchignani</w:t>
+      </w:r>
+      <w:proofErr w:type="spellEnd"/>
+      <w:r>
+        <w:t>,</w:t>
+      </w:r>
+    </w:p>
+    <w:p>
+      <w:pPr>
+        <w:spacing w:after="0"/>
+      </w:pPr>
+      <w:r>
+        <w:t>Santa Monica Studio,</w:t>
+      </w:r>
+    </w:p>
+    <w:p>
+      <w:pPr>
+        <w:spacing w:after="0"/>
+      </w:pPr>
+      <w:r>
+        <w:t xml:space="preserve">13031 </w:t>
+      </w:r>
+      <w:r>
+        <w:t xml:space="preserve">W </w:t>
+      </w:r>
+      <w:r>
+        <w:t>Jefferson Blvd, Suite 600,</w:t>
+      </w:r>
+    </w:p>
+    <w:p>
+      <w:pPr>
+        <w:spacing w:after="0"/>
+      </w:pPr>
+      <w:r>
+        <w:t>Los Angeles, CA</w:t>
+      </w:r>
+      <w:r>
+        <w:t xml:space="preserve"> 90094</w:t>
+      </w:r>
+    </w:p>
+    <w:p/>
+    <w:p>
+      <w:pPr>
+        <w:spacing w:after="240"/>
+      </w:pPr>
+      <w:r>
+        <w:t xml:space="preserve">Dear Mark </w:t>
+      </w:r>
+      <w:proofErr w:type="spellStart"/>
+      <w:r>
+        <w:t>Buchignani</w:t>
+      </w:r>
+      <w:proofErr w:type="spellEnd"/>
+      <w:r>
+        <w:t>,</w:t>
+      </w:r>
+    </w:p>
+    <w:p>
+      <w:pPr>
+        <w:spacing w:after="240"/>
+      </w:pPr>
+      <w:r>
+        <w:t>I am</w:t>
+      </w:r>
+      <w:r>
+        <w:t xml:space="preserve"> Shantanu Mane, a Gameplay Programmer highly skilled in C++</w:t>
+      </w:r>
+      <w:r>
+        <w:t>, Linear Algebra</w:t>
+      </w:r>
+      <w:r>
+        <w:t xml:space="preserve"> and Unreal Engine 4. I have had experience working with Player Input, animations and AI on Action Games. </w:t>
+      </w:r>
+      <w:r>
+        <w:t xml:space="preserve">I am currently a graduate student at the University of Utah studying in the final year </w:t>
+      </w:r>
+      <w:r>
+        <w:t>for</w:t>
+      </w:r>
+      <w:r>
+        <w:t xml:space="preserve"> my </w:t>
+      </w:r>
+      <w:r>
+        <w:t xml:space="preserve">EAE </w:t>
+      </w:r>
+      <w:r>
+        <w:t xml:space="preserve">- </w:t>
+      </w:r>
+      <w:r>
+        <w:t>Game Engineering</w:t>
+      </w:r>
+      <w:r>
+        <w:t xml:space="preserve"> Master’s</w:t>
+      </w:r>
+      <w:r>
+        <w:t xml:space="preserve"> degree. And I am </w:t>
+      </w:r>
+      <w:r>
+        <w:t xml:space="preserve">beyond </w:t>
+      </w:r>
+      <w:r>
+        <w:t>thrilled</w:t>
+      </w:r>
+      <w:r>
+        <w:t xml:space="preserve"> to be applying for the Gameplay Programm</w:t>
+      </w:r>
+      <w:r>
+        <w:t>er</w:t>
+      </w:r>
+      <w:r>
+        <w:t xml:space="preserve"> Intern position at Santa Monica Studio.</w:t>
+      </w:r>
+    </w:p>
+    <w:p>
+      <w:pPr>
+        <w:spacing w:after="240"/>
+      </w:pPr>
+      <w:r>
+        <w:t xml:space="preserve">My C++ skills are at their peak </w:t>
+      </w:r>
+      <w:r>
+        <w:t>through</w:t>
+      </w:r>
+      <w:r>
+        <w:t xml:space="preserve"> rigorous practice with the use of pointers and a better understanding of STL Data Structures</w:t>
+      </w:r>
+      <w:r>
+        <w:t xml:space="preserve"> from the Memory Manager that I created</w:t>
+      </w:r>
+      <w:r>
+        <w:t>.</w:t>
+      </w:r>
+      <w:r>
+        <w:t xml:space="preserve"> I </w:t>
+      </w:r>
+      <w:r>
+        <w:t>love</w:t>
+      </w:r>
+      <w:r>
+        <w:t xml:space="preserve"> delv</w:t>
+      </w:r>
+      <w:r>
+        <w:t>ing</w:t>
+      </w:r>
+      <w:r>
+        <w:t xml:space="preserve"> into Linear Algebra and am relearning it</w:t>
+      </w:r>
+      <w:r>
+        <w:t xml:space="preserve"> in a better way</w:t>
+      </w:r>
+      <w:r>
+        <w:t>, with a heavy focus on understanding it through geometry and visualizing it</w:t>
+      </w:r>
+      <w:r>
+        <w:t>,</w:t>
+      </w:r>
+      <w:r>
+        <w:t xml:space="preserve"> for use specifically in games.</w:t>
+      </w:r>
+      <w:r>
+        <w:t xml:space="preserve"> </w:t>
+      </w:r>
+      <w:r>
+        <w:t xml:space="preserve">The </w:t>
+      </w:r>
+      <w:r>
+        <w:t xml:space="preserve">Action </w:t>
+      </w:r>
+      <w:r>
+        <w:t xml:space="preserve">games that I have worked on and am currently working on have given me experience in bringing </w:t>
+      </w:r>
+      <w:r>
+        <w:t xml:space="preserve">the </w:t>
+      </w:r>
+      <w:r>
+        <w:t>various</w:t>
+      </w:r>
+      <w:r>
+        <w:t xml:space="preserve"> aspects </w:t>
+      </w:r>
+      <w:r>
+        <w:t xml:space="preserve">of design, engineering and art </w:t>
+      </w:r>
+      <w:r>
+        <w:t>involved in them together. I have taken part in designing those games and my work on them has involved collaboration across multiple disciplines</w:t>
+      </w:r>
+      <w:r>
+        <w:t xml:space="preserve"> of the team</w:t>
+      </w:r>
+      <w:r>
+        <w:t>.</w:t>
+      </w:r>
+    </w:p>
+    <w:p>
+      <w:pPr>
+        <w:spacing w:after="240"/>
+      </w:pPr>
+      <w:r>
+        <w:t>The new God of War is a masterpiece and has also been a great learning experience for me</w:t>
+      </w:r>
+      <w:r>
+        <w:t xml:space="preserve"> as a game developer</w:t>
+      </w:r>
+      <w:r>
+        <w:t xml:space="preserve">. I love Action Games </w:t>
+      </w:r>
+      <w:r>
+        <w:t xml:space="preserve">that bring out a burst of raw excitement and power in the player </w:t>
+      </w:r>
+      <w:r>
+        <w:t>and</w:t>
+      </w:r>
+      <w:r>
+        <w:t xml:space="preserve"> </w:t>
+      </w:r>
+      <w:r>
+        <w:t xml:space="preserve">those games that </w:t>
+      </w:r>
+      <w:r>
+        <w:t xml:space="preserve">also </w:t>
+      </w:r>
+      <w:r>
+        <w:t xml:space="preserve">encourage mastery in skill. </w:t>
+      </w:r>
+      <w:r>
+        <w:t xml:space="preserve">God of War has done an </w:t>
+      </w:r>
+      <w:r>
+        <w:t>excellent</w:t>
+      </w:r>
+      <w:r>
+        <w:t xml:space="preserve"> job of making the mechanics of its combat clear</w:t>
+      </w:r>
+      <w:r>
+        <w:t xml:space="preserve">, thus </w:t>
+      </w:r>
+      <w:r>
+        <w:t xml:space="preserve">creating incentive for every player to be creative, form their own strategy and playstyle and gain even more enjoyment </w:t>
+      </w:r>
+      <w:r>
+        <w:t>out</w:t>
+      </w:r>
+      <w:r>
+        <w:t xml:space="preserve"> of it</w:t>
+      </w:r>
+      <w:r>
+        <w:t xml:space="preserve">. </w:t>
+      </w:r>
+      <w:r>
+        <w:t xml:space="preserve">I also love </w:t>
+      </w:r>
+      <w:r>
+        <w:t>the game</w:t>
+      </w:r>
+      <w:r>
+        <w:t xml:space="preserve"> because of ho</w:t>
+      </w:r>
+      <w:r>
+        <w:t>w</w:t>
+      </w:r>
+      <w:r>
+        <w:t xml:space="preserve"> extraordinarily</w:t>
+      </w:r>
+      <w:r>
+        <w:t xml:space="preserve"> beautifully its combat evokes the power fantasy of being a </w:t>
+      </w:r>
+      <w:r>
+        <w:t xml:space="preserve">powerful </w:t>
+      </w:r>
+      <w:r>
+        <w:t xml:space="preserve">warrior like </w:t>
+      </w:r>
+      <w:proofErr w:type="spellStart"/>
+      <w:r>
+        <w:t>Kratos</w:t>
+      </w:r>
+      <w:proofErr w:type="spellEnd"/>
+      <w:r>
+        <w:t>.</w:t>
+      </w:r>
+      <w:r>
+        <w:t xml:space="preserve"> </w:t>
+      </w:r>
+    </w:p>
+    <w:p>
+      <w:pPr>
+        <w:spacing w:after="240"/>
+      </w:pPr>
+      <w:r>
+        <w:t>These things have</w:t>
+      </w:r>
+      <w:r>
+        <w:t xml:space="preserve"> taught me </w:t>
+      </w:r>
+      <w:r>
+        <w:t xml:space="preserve">what combat in </w:t>
+      </w:r>
+      <w:r>
+        <w:t>Action G</w:t>
+      </w:r>
+      <w:r>
+        <w:t xml:space="preserve">ames is focused towards and how a multitude of things must come together to make stellar gameplay </w:t>
+      </w:r>
+      <w:r>
+        <w:t>that can evoke such emotions. It has</w:t>
+      </w:r>
+      <w:r>
+        <w:t xml:space="preserve"> been a huge inspiration </w:t>
+      </w:r>
+      <w:r>
+        <w:t>in guiding</w:t>
+      </w:r>
+      <w:r>
+        <w:t xml:space="preserve"> me in my passion projects, namely the Action Game Project and the Combat System Paper Prototype.</w:t>
+      </w:r>
+    </w:p>
+    <w:p>
       <w:r>
         <w:t>What I love about Santa Monica Studio is the team philosophy that exists, where collaboration and active engagement with varied disciplines is encouraged</w:t>
       </w:r>
@@ -359,8 +620,21 @@
         <w:t>created for my application to your studio -</w:t>
       </w:r>
     </w:p>
-    <w:p/>
-    <w:p/>
+    <w:p>
+      <w:pPr>
+        <w:spacing w:after="0"/>
+      </w:pPr>
+    </w:p>
+    <w:p>
+      <w:pPr>
+        <w:spacing w:after="0"/>
+      </w:pPr>
+    </w:p>
+    <w:p>
+      <w:pPr>
+        <w:spacing w:after="0"/>
+      </w:pPr>
+    </w:p>
     <w:p>
       <w:r>
         <w:t>Regards,</w:t>
@@ -368,12 +642,18 @@
     </w:p>
     <w:p>
       <w:r>
-        <w:t>Shantanu Mane</w:t>
+        <w:t xml:space="preserve">Shantanu </w:t>
+      </w:r>
+      <w:r>
+        <w:t xml:space="preserve">Shripad </w:t>
+      </w:r>
+      <w:r>
+        <w:t>Mane</w:t>
       </w:r>
     </w:p>
     <w:sectPr>
       <w:pgSz w:w="12240" w:h="15840"/>
-      <w:pgMar w:top="1440" w:right="1440" w:bottom="1440" w:left="1440" w:header="720" w:footer="720" w:gutter="0"/>
+      <w:pgMar w:top="720" w:right="720" w:bottom="720" w:left="720" w:header="720" w:footer="720" w:gutter="0"/>
       <w:cols w:space="720"/>
       <w:docGrid w:linePitch="360"/>
     </w:sectPr>
@@ -484,7 +764,7 @@
     <w:lsdException w:name="Body Text Indent 2" w:semiHidden="1" w:unhideWhenUsed="1"/>
     <w:lsdException w:name="Body Text Indent 3" w:semiHidden="1" w:unhideWhenUsed="1"/>
     <w:lsdException w:name="Block Text" w:semiHidden="1" w:unhideWhenUsed="1"/>
-    <w:lsdException w:name="Hyperlink" w:semiHidden="1" w:unhideWhenUsed="1"/>
+    <w:lsdException w:name="Hyperlink" w:semiHidden="1" w:uiPriority="0" w:unhideWhenUsed="1"/>
     <w:lsdException w:name="FollowedHyperlink" w:semiHidden="1" w:unhideWhenUsed="1"/>
     <w:lsdException w:name="Strong" w:uiPriority="22" w:qFormat="1"/>
     <w:lsdException w:name="Emphasis" w:uiPriority="20" w:qFormat="1"/>
@@ -806,6 +1086,14 @@
     <w:semiHidden/>
     <w:unhideWhenUsed/>
   </w:style>
+  <w:style w:type="character" w:styleId="Hyperlink">
+    <w:name w:val="Hyperlink"/>
+    <w:rsid w:val="00C8622B"/>
+    <w:rPr>
+      <w:color w:val="0000FF"/>
+      <w:u w:val="single"/>
+    </w:rPr>
+  </w:style>
 </w:styles>
 </file>
 

</xml_diff>

<commit_message>
Small changes to cover letter, unreviewed addns to resume - Santa Monica
</commit_message>
<xml_diff>
--- a/Santa Monica Studio/ShantanuMane - CoverLetter_Santa Monica Studio.docx
+++ b/Santa Monica Studio/ShantanuMane - CoverLetter_Santa Monica Studio.docx
@@ -31,8 +31,6 @@
         </w:rPr>
         <w:t xml:space="preserve"> - Gameplay Programmer</w:t>
       </w:r>
-      <w:bookmarkStart w:id="0" w:name="_GoBack"/>
-      <w:bookmarkEnd w:id="0"/>
     </w:p>
     <w:p>
       <w:pPr>
@@ -221,25 +219,44 @@
           </w:rPr>
           <w:t>shantanusmane</w:t>
         </w:r>
+        <w:proofErr w:type="spellEnd"/>
       </w:hyperlink>
+    </w:p>
+    <w:p>
+      <w:pPr>
+        <w:spacing w:after="60"/>
+      </w:pPr>
+    </w:p>
+    <w:p>
+      <w:pPr>
+        <w:spacing w:after="60"/>
+      </w:pPr>
+    </w:p>
+    <w:p>
+      <w:pPr>
+        <w:spacing w:after="120"/>
+      </w:pPr>
+      <w:r>
+        <w:t>Oct 2</w:t>
+      </w:r>
+      <w:r>
+        <w:t xml:space="preserve"> 2018</w:t>
+      </w:r>
+    </w:p>
+    <w:p>
+      <w:pPr>
+        <w:spacing w:after="0"/>
+      </w:pPr>
+      <w:r>
+        <w:t xml:space="preserve">Mark </w:t>
+      </w:r>
+      <w:proofErr w:type="spellStart"/>
+      <w:r>
+        <w:t>Buchignani</w:t>
+      </w:r>
       <w:proofErr w:type="spellEnd"/>
-    </w:p>
-    <w:p>
-      <w:pPr>
-        <w:spacing w:after="60"/>
-      </w:pPr>
-    </w:p>
-    <w:p>
-      <w:pPr>
-        <w:spacing w:after="60"/>
-      </w:pPr>
-    </w:p>
-    <w:p>
-      <w:pPr>
-        <w:spacing w:after="120"/>
-      </w:pPr>
-      <w:r>
-        <w:t>Sept 30 2018</w:t>
+      <w:r>
+        <w:t>,</w:t>
       </w:r>
     </w:p>
     <w:p>
@@ -247,7 +264,41 @@
         <w:spacing w:after="0"/>
       </w:pPr>
       <w:r>
-        <w:t xml:space="preserve">Mark </w:t>
+        <w:t>Santa Monica Studio,</w:t>
+      </w:r>
+    </w:p>
+    <w:p>
+      <w:pPr>
+        <w:spacing w:after="0"/>
+      </w:pPr>
+      <w:r>
+        <w:t xml:space="preserve">13031 </w:t>
+      </w:r>
+      <w:r>
+        <w:t xml:space="preserve">W </w:t>
+      </w:r>
+      <w:r>
+        <w:t>Jefferson Blvd, Suite 600,</w:t>
+      </w:r>
+    </w:p>
+    <w:p>
+      <w:pPr>
+        <w:spacing w:after="0"/>
+      </w:pPr>
+      <w:r>
+        <w:t>Los Angeles, CA</w:t>
+      </w:r>
+      <w:r>
+        <w:t xml:space="preserve"> 90094</w:t>
+      </w:r>
+    </w:p>
+    <w:p/>
+    <w:p>
+      <w:pPr>
+        <w:spacing w:after="240"/>
+      </w:pPr>
+      <w:r>
+        <w:t xml:space="preserve">Dear Mark </w:t>
       </w:r>
       <w:proofErr w:type="spellStart"/>
       <w:r>
@@ -260,382 +311,369 @@
     </w:p>
     <w:p>
       <w:pPr>
+        <w:spacing w:after="240"/>
+      </w:pPr>
+      <w:r>
+        <w:t>I am</w:t>
+      </w:r>
+      <w:r>
+        <w:t xml:space="preserve"> Shantanu Mane, a Gameplay Programmer highly skilled in C++</w:t>
+      </w:r>
+      <w:r>
+        <w:t>, Linear Algebra</w:t>
+      </w:r>
+      <w:r>
+        <w:t xml:space="preserve"> and Unreal Engine 4. I have </w:t>
+      </w:r>
+      <w:r>
+        <w:t>accru</w:t>
+      </w:r>
+      <w:r>
+        <w:t>ed</w:t>
+      </w:r>
+      <w:r>
+        <w:t xml:space="preserve"> experience working with Player Input, animations and AI on Action Games. </w:t>
+      </w:r>
+      <w:r>
+        <w:t xml:space="preserve">I am currently a graduate student at the University of Utah studying in the final year </w:t>
+      </w:r>
+      <w:r>
+        <w:t>for</w:t>
+      </w:r>
+      <w:r>
+        <w:t xml:space="preserve"> my </w:t>
+      </w:r>
+      <w:r>
+        <w:t xml:space="preserve">EAE </w:t>
+      </w:r>
+      <w:r>
+        <w:t xml:space="preserve">- </w:t>
+      </w:r>
+      <w:r>
+        <w:t>Game Engineering</w:t>
+      </w:r>
+      <w:r>
+        <w:t xml:space="preserve"> Master’s</w:t>
+      </w:r>
+      <w:r>
+        <w:t xml:space="preserve"> degree. And I am </w:t>
+      </w:r>
+      <w:r>
+        <w:t xml:space="preserve">beyond </w:t>
+      </w:r>
+      <w:r>
+        <w:t>thrilled</w:t>
+      </w:r>
+      <w:r>
+        <w:t xml:space="preserve"> to be applying for the Gameplay Programm</w:t>
+      </w:r>
+      <w:r>
+        <w:t>er</w:t>
+      </w:r>
+      <w:r>
+        <w:t xml:space="preserve"> Intern position at Santa Monica Studio.</w:t>
+      </w:r>
+    </w:p>
+    <w:p>
+      <w:pPr>
+        <w:spacing w:after="240"/>
+      </w:pPr>
+      <w:r>
+        <w:t xml:space="preserve">My C++ skills are at their peak </w:t>
+      </w:r>
+      <w:r>
+        <w:t>through</w:t>
+      </w:r>
+      <w:r>
+        <w:t xml:space="preserve"> rigorous practice with the use of pointers and a better understanding of STL Data Structures</w:t>
+      </w:r>
+      <w:r>
+        <w:t xml:space="preserve"> from the Memory Manager that I created</w:t>
+      </w:r>
+      <w:r>
+        <w:t>.</w:t>
+      </w:r>
+      <w:r>
+        <w:t xml:space="preserve"> I </w:t>
+      </w:r>
+      <w:r>
+        <w:t>love</w:t>
+      </w:r>
+      <w:r>
+        <w:t xml:space="preserve"> delv</w:t>
+      </w:r>
+      <w:r>
+        <w:t>ing</w:t>
+      </w:r>
+      <w:r>
+        <w:t xml:space="preserve"> into Linear Algebra and am relearning it</w:t>
+      </w:r>
+      <w:r>
+        <w:t xml:space="preserve"> in a better way</w:t>
+      </w:r>
+      <w:r>
+        <w:t>, with a heavy focus on understanding it through geometry and visualizing it</w:t>
+      </w:r>
+      <w:r>
+        <w:t>,</w:t>
+      </w:r>
+      <w:r>
+        <w:t xml:space="preserve"> for use specifically in games.</w:t>
+      </w:r>
+      <w:r>
+        <w:t xml:space="preserve"> </w:t>
+      </w:r>
+      <w:r>
+        <w:t xml:space="preserve">The </w:t>
+      </w:r>
+      <w:r>
+        <w:t xml:space="preserve">Action </w:t>
+      </w:r>
+      <w:r>
+        <w:t xml:space="preserve">games that I have worked on and am currently working on have given me experience in bringing </w:t>
+      </w:r>
+      <w:r>
+        <w:t xml:space="preserve">the </w:t>
+      </w:r>
+      <w:r>
+        <w:t>various</w:t>
+      </w:r>
+      <w:r>
+        <w:t xml:space="preserve"> aspects </w:t>
+      </w:r>
+      <w:r>
+        <w:t xml:space="preserve">of design, engineering and art </w:t>
+      </w:r>
+      <w:r>
+        <w:t xml:space="preserve">involved in them together. I have </w:t>
+      </w:r>
+      <w:r>
+        <w:t xml:space="preserve">also </w:t>
+      </w:r>
+      <w:r>
+        <w:t>taken part in designing th</w:t>
+      </w:r>
+      <w:r>
+        <w:t>e</w:t>
+      </w:r>
+      <w:bookmarkStart w:id="0" w:name="_GoBack"/>
+      <w:bookmarkEnd w:id="0"/>
+      <w:r>
+        <w:t>se games and my work on them has involved collaboration across multiple disciplines</w:t>
+      </w:r>
+      <w:r>
+        <w:t xml:space="preserve"> of the team</w:t>
+      </w:r>
+      <w:r>
+        <w:t>.</w:t>
+      </w:r>
+    </w:p>
+    <w:p>
+      <w:pPr>
+        <w:spacing w:after="240"/>
+      </w:pPr>
+      <w:r>
+        <w:t>The new God of War is a masterpiece and has also been a great learning experience for me</w:t>
+      </w:r>
+      <w:r>
+        <w:t xml:space="preserve"> as a game developer</w:t>
+      </w:r>
+      <w:r>
+        <w:t xml:space="preserve">. I love Action Games </w:t>
+      </w:r>
+      <w:r>
+        <w:t xml:space="preserve">that bring out a burst of raw excitement and power in the player </w:t>
+      </w:r>
+      <w:r>
+        <w:t>and</w:t>
+      </w:r>
+      <w:r>
+        <w:t xml:space="preserve"> </w:t>
+      </w:r>
+      <w:r>
+        <w:t xml:space="preserve">those games that </w:t>
+      </w:r>
+      <w:r>
+        <w:t xml:space="preserve">also </w:t>
+      </w:r>
+      <w:r>
+        <w:t xml:space="preserve">encourage mastery in skill. </w:t>
+      </w:r>
+      <w:r>
+        <w:t xml:space="preserve">God of War has done an </w:t>
+      </w:r>
+      <w:r>
+        <w:t>excellent</w:t>
+      </w:r>
+      <w:r>
+        <w:t xml:space="preserve"> job of making the mechanics of its combat clear</w:t>
+      </w:r>
+      <w:r>
+        <w:t xml:space="preserve">, thus </w:t>
+      </w:r>
+      <w:r>
+        <w:t xml:space="preserve">creating incentive for every player to be creative, form their own strategy and playstyle and gain even more enjoyment </w:t>
+      </w:r>
+      <w:r>
+        <w:t>out</w:t>
+      </w:r>
+      <w:r>
+        <w:t xml:space="preserve"> of it</w:t>
+      </w:r>
+      <w:r>
+        <w:t xml:space="preserve">. </w:t>
+      </w:r>
+      <w:r>
+        <w:t xml:space="preserve">I also love </w:t>
+      </w:r>
+      <w:r>
+        <w:t>the game</w:t>
+      </w:r>
+      <w:r>
+        <w:t xml:space="preserve"> because of ho</w:t>
+      </w:r>
+      <w:r>
+        <w:t>w</w:t>
+      </w:r>
+      <w:r>
+        <w:t xml:space="preserve"> extraordinarily</w:t>
+      </w:r>
+      <w:r>
+        <w:t xml:space="preserve"> beautifully its combat evokes the power fantasy of being a </w:t>
+      </w:r>
+      <w:r>
+        <w:t xml:space="preserve">powerful </w:t>
+      </w:r>
+      <w:r>
+        <w:t xml:space="preserve">warrior like </w:t>
+      </w:r>
+      <w:proofErr w:type="spellStart"/>
+      <w:r>
+        <w:t>Kratos</w:t>
+      </w:r>
+      <w:proofErr w:type="spellEnd"/>
+      <w:r>
+        <w:t>.</w:t>
+      </w:r>
+      <w:r>
+        <w:t xml:space="preserve"> </w:t>
+      </w:r>
+    </w:p>
+    <w:p>
+      <w:pPr>
+        <w:spacing w:after="240"/>
+      </w:pPr>
+      <w:r>
+        <w:t>These things have</w:t>
+      </w:r>
+      <w:r>
+        <w:t xml:space="preserve"> taught me </w:t>
+      </w:r>
+      <w:r>
+        <w:t xml:space="preserve">what combat in </w:t>
+      </w:r>
+      <w:r>
+        <w:t>Action G</w:t>
+      </w:r>
+      <w:r>
+        <w:t xml:space="preserve">ames is focused towards and how a multitude of things must come together to make stellar gameplay </w:t>
+      </w:r>
+      <w:r>
+        <w:t>that can evoke such emotions. It has</w:t>
+      </w:r>
+      <w:r>
+        <w:t xml:space="preserve"> been a huge inspiration </w:t>
+      </w:r>
+      <w:r>
+        <w:t>in guiding</w:t>
+      </w:r>
+      <w:r>
+        <w:t xml:space="preserve"> me in my passion projects, namely the Action Game Project and the Combat System Paper Prototype.</w:t>
+      </w:r>
+    </w:p>
+    <w:p>
+      <w:r>
+        <w:t>What I love about Santa Monica Studio is the team philosophy that exists, where collaboration and active engagement with varied disciplines is encouraged</w:t>
+      </w:r>
+      <w:r>
+        <w:t xml:space="preserve"> and creativity from every team member is at the heart of the whole process</w:t>
+      </w:r>
+      <w:r>
+        <w:t>.</w:t>
+      </w:r>
+      <w:r>
+        <w:t xml:space="preserve"> </w:t>
+      </w:r>
+      <w:r>
+        <w:t>Action, weapons, history, mythology</w:t>
+      </w:r>
+      <w:r>
+        <w:t xml:space="preserve"> - these</w:t>
+      </w:r>
+      <w:r>
+        <w:t xml:space="preserve"> are the things that I love and grew up with</w:t>
+      </w:r>
+      <w:r>
+        <w:t>,</w:t>
+      </w:r>
+      <w:r>
+        <w:t xml:space="preserve"> hearing stories of</w:t>
+      </w:r>
+      <w:r>
+        <w:t xml:space="preserve"> and </w:t>
+      </w:r>
+      <w:r>
+        <w:t>I would absolutely love to work at Santa Monica Studio</w:t>
+      </w:r>
+      <w:r>
+        <w:t>. It</w:t>
+      </w:r>
+      <w:r>
+        <w:t xml:space="preserve"> would be a dream come true</w:t>
+      </w:r>
+      <w:r>
+        <w:t>!</w:t>
+      </w:r>
+      <w:r>
+        <w:t xml:space="preserve"> And here is a little something that I have </w:t>
+      </w:r>
+      <w:r>
+        <w:t xml:space="preserve">specially </w:t>
+      </w:r>
+      <w:r>
+        <w:t>created for my application to your studio -</w:t>
+      </w:r>
+      <w:r>
+        <w:t xml:space="preserve"> </w:t>
+      </w:r>
+      <w:hyperlink r:id="rId7" w:history="1">
+        <w:r>
+          <w:rPr>
+            <w:rStyle w:val="Hyperlink"/>
+          </w:rPr>
+          <w:t>UE4 2 Runic Attacks Demo</w:t>
+        </w:r>
+      </w:hyperlink>
+    </w:p>
+    <w:p>
+      <w:pPr>
         <w:spacing w:after="0"/>
       </w:pPr>
-      <w:r>
-        <w:t>Santa Monica Studio,</w:t>
-      </w:r>
     </w:p>
     <w:p>
       <w:pPr>
         <w:spacing w:after="0"/>
       </w:pPr>
-      <w:r>
-        <w:t xml:space="preserve">13031 </w:t>
-      </w:r>
-      <w:r>
-        <w:t xml:space="preserve">W </w:t>
-      </w:r>
-      <w:r>
-        <w:t>Jefferson Blvd, Suite 600,</w:t>
-      </w:r>
     </w:p>
     <w:p>
       <w:pPr>
         <w:spacing w:after="0"/>
       </w:pPr>
-      <w:r>
-        <w:t>Los Angeles, CA</w:t>
-      </w:r>
-      <w:r>
-        <w:t xml:space="preserve"> 90094</w:t>
-      </w:r>
-    </w:p>
-    <w:p/>
-    <w:p>
-      <w:pPr>
-        <w:spacing w:after="240"/>
-      </w:pPr>
-      <w:r>
-        <w:t xml:space="preserve">Dear Mark </w:t>
-      </w:r>
-      <w:proofErr w:type="spellStart"/>
-      <w:r>
-        <w:t>Buchignani</w:t>
-      </w:r>
-      <w:proofErr w:type="spellEnd"/>
-      <w:r>
-        <w:t>,</w:t>
-      </w:r>
-    </w:p>
-    <w:p>
-      <w:pPr>
-        <w:spacing w:after="240"/>
-      </w:pPr>
-      <w:r>
-        <w:t>I am</w:t>
-      </w:r>
-      <w:r>
-        <w:t xml:space="preserve"> Shantanu Mane, a Gameplay Programmer highly skilled in C++</w:t>
-      </w:r>
-      <w:r>
-        <w:t>, Linear Algebra</w:t>
-      </w:r>
-      <w:r>
-        <w:t xml:space="preserve"> and Unreal Engine 4. I have had experience working with Player Input, animations and AI on Action Games. </w:t>
-      </w:r>
-      <w:r>
-        <w:t xml:space="preserve">I am currently a graduate student at the University of Utah studying in the final year </w:t>
-      </w:r>
-      <w:r>
-        <w:t>for</w:t>
-      </w:r>
-      <w:r>
-        <w:t xml:space="preserve"> my </w:t>
-      </w:r>
-      <w:r>
-        <w:t xml:space="preserve">EAE </w:t>
-      </w:r>
-      <w:r>
-        <w:t xml:space="preserve">- </w:t>
-      </w:r>
-      <w:r>
-        <w:t>Game Engineering</w:t>
-      </w:r>
-      <w:r>
-        <w:t xml:space="preserve"> Master’s</w:t>
-      </w:r>
-      <w:r>
-        <w:t xml:space="preserve"> degree. And I am </w:t>
-      </w:r>
-      <w:r>
-        <w:t xml:space="preserve">beyond </w:t>
-      </w:r>
-      <w:r>
-        <w:t>thrilled</w:t>
-      </w:r>
-      <w:r>
-        <w:t xml:space="preserve"> to be applying for the Gameplay Programm</w:t>
-      </w:r>
-      <w:r>
-        <w:t>er</w:t>
-      </w:r>
-      <w:r>
-        <w:t xml:space="preserve"> Intern position at Santa Monica Studio.</w:t>
-      </w:r>
-    </w:p>
-    <w:p>
-      <w:pPr>
-        <w:spacing w:after="240"/>
-      </w:pPr>
-      <w:r>
-        <w:t xml:space="preserve">My C++ skills are at their peak </w:t>
-      </w:r>
-      <w:r>
-        <w:t>through</w:t>
-      </w:r>
-      <w:r>
-        <w:t xml:space="preserve"> rigorous practice with the use of pointers and a better understanding of STL Data Structures</w:t>
-      </w:r>
-      <w:r>
-        <w:t xml:space="preserve"> from the Memory Manager that I created</w:t>
-      </w:r>
-      <w:r>
-        <w:t>.</w:t>
-      </w:r>
-      <w:r>
-        <w:t xml:space="preserve"> I </w:t>
-      </w:r>
-      <w:r>
-        <w:t>love</w:t>
-      </w:r>
-      <w:r>
-        <w:t xml:space="preserve"> delv</w:t>
-      </w:r>
-      <w:r>
-        <w:t>ing</w:t>
-      </w:r>
-      <w:r>
-        <w:t xml:space="preserve"> into Linear Algebra and am relearning it</w:t>
-      </w:r>
-      <w:r>
-        <w:t xml:space="preserve"> in a better way</w:t>
-      </w:r>
-      <w:r>
-        <w:t>, with a heavy focus on understanding it through geometry and visualizing it</w:t>
-      </w:r>
-      <w:r>
-        <w:t>,</w:t>
-      </w:r>
-      <w:r>
-        <w:t xml:space="preserve"> for use specifically in games.</w:t>
-      </w:r>
-      <w:r>
-        <w:t xml:space="preserve"> </w:t>
-      </w:r>
-      <w:r>
-        <w:t xml:space="preserve">The </w:t>
-      </w:r>
-      <w:r>
-        <w:t xml:space="preserve">Action </w:t>
-      </w:r>
-      <w:r>
-        <w:t xml:space="preserve">games that I have worked on and am currently working on have given me experience in bringing </w:t>
-      </w:r>
-      <w:r>
-        <w:t xml:space="preserve">the </w:t>
-      </w:r>
-      <w:r>
-        <w:t>various</w:t>
-      </w:r>
-      <w:r>
-        <w:t xml:space="preserve"> aspects </w:t>
-      </w:r>
-      <w:r>
-        <w:t xml:space="preserve">of design, engineering and art </w:t>
-      </w:r>
-      <w:r>
-        <w:t>involved in them together. I have taken part in designing those games and my work on them has involved collaboration across multiple disciplines</w:t>
-      </w:r>
-      <w:r>
-        <w:t xml:space="preserve"> of the team</w:t>
-      </w:r>
-      <w:r>
-        <w:t>.</w:t>
-      </w:r>
-    </w:p>
-    <w:p>
-      <w:pPr>
-        <w:spacing w:after="240"/>
-      </w:pPr>
-      <w:r>
-        <w:t>The new God of War is a masterpiece and has also been a great learning experience for me</w:t>
-      </w:r>
-      <w:r>
-        <w:t xml:space="preserve"> as a game developer</w:t>
-      </w:r>
-      <w:r>
-        <w:t xml:space="preserve">. I love Action Games </w:t>
-      </w:r>
-      <w:r>
-        <w:t xml:space="preserve">that bring out a burst of raw excitement and power in the player </w:t>
-      </w:r>
-      <w:r>
-        <w:t>and</w:t>
-      </w:r>
-      <w:r>
-        <w:t xml:space="preserve"> </w:t>
-      </w:r>
-      <w:r>
-        <w:t xml:space="preserve">those games that </w:t>
-      </w:r>
-      <w:r>
-        <w:t xml:space="preserve">also </w:t>
-      </w:r>
-      <w:r>
-        <w:t xml:space="preserve">encourage mastery in skill. </w:t>
-      </w:r>
-      <w:r>
-        <w:t xml:space="preserve">God of War has done an </w:t>
-      </w:r>
-      <w:r>
-        <w:t>excellent</w:t>
-      </w:r>
-      <w:r>
-        <w:t xml:space="preserve"> job of making the mechanics of its combat clear</w:t>
-      </w:r>
-      <w:r>
-        <w:t xml:space="preserve">, thus </w:t>
-      </w:r>
-      <w:r>
-        <w:t xml:space="preserve">creating incentive for every player to be creative, form their own strategy and playstyle and gain even more enjoyment </w:t>
-      </w:r>
-      <w:r>
-        <w:t>out</w:t>
-      </w:r>
-      <w:r>
-        <w:t xml:space="preserve"> of it</w:t>
-      </w:r>
-      <w:r>
-        <w:t xml:space="preserve">. </w:t>
-      </w:r>
-      <w:r>
-        <w:t xml:space="preserve">I also love </w:t>
-      </w:r>
-      <w:r>
-        <w:t>the game</w:t>
-      </w:r>
-      <w:r>
-        <w:t xml:space="preserve"> because of ho</w:t>
-      </w:r>
-      <w:r>
-        <w:t>w</w:t>
-      </w:r>
-      <w:r>
-        <w:t xml:space="preserve"> extraordinarily</w:t>
-      </w:r>
-      <w:r>
-        <w:t xml:space="preserve"> beautifully its combat evokes the power fantasy of being a </w:t>
-      </w:r>
-      <w:r>
-        <w:t xml:space="preserve">powerful </w:t>
-      </w:r>
-      <w:r>
-        <w:t xml:space="preserve">warrior like </w:t>
-      </w:r>
-      <w:proofErr w:type="spellStart"/>
-      <w:r>
-        <w:t>Kratos</w:t>
-      </w:r>
-      <w:proofErr w:type="spellEnd"/>
-      <w:r>
-        <w:t>.</w:t>
-      </w:r>
-      <w:r>
-        <w:t xml:space="preserve"> </w:t>
-      </w:r>
-    </w:p>
-    <w:p>
-      <w:pPr>
-        <w:spacing w:after="240"/>
-      </w:pPr>
-      <w:r>
-        <w:t>These things have</w:t>
-      </w:r>
-      <w:r>
-        <w:t xml:space="preserve"> taught me </w:t>
-      </w:r>
-      <w:r>
-        <w:t xml:space="preserve">what combat in </w:t>
-      </w:r>
-      <w:r>
-        <w:t>Action G</w:t>
-      </w:r>
-      <w:r>
-        <w:t xml:space="preserve">ames is focused towards and how a multitude of things must come together to make stellar gameplay </w:t>
-      </w:r>
-      <w:r>
-        <w:t>that can evoke such emotions. It has</w:t>
-      </w:r>
-      <w:r>
-        <w:t xml:space="preserve"> been a huge inspiration </w:t>
-      </w:r>
-      <w:r>
-        <w:t>in guiding</w:t>
-      </w:r>
-      <w:r>
-        <w:t xml:space="preserve"> me in my passion projects, namely the Action Game Project and the Combat System Paper Prototype.</w:t>
-      </w:r>
-    </w:p>
-    <w:p>
-      <w:r>
-        <w:t>What I love about Santa Monica Studio is the team philosophy that exists, where collaboration and active engagement with varied disciplines is encouraged</w:t>
-      </w:r>
-      <w:r>
-        <w:t xml:space="preserve"> and creativity from every team member is at the heart of the whole process</w:t>
-      </w:r>
-      <w:r>
-        <w:t>.</w:t>
-      </w:r>
-      <w:r>
-        <w:t xml:space="preserve"> </w:t>
-      </w:r>
-      <w:r>
-        <w:t>Action, weapons, history, mythology</w:t>
-      </w:r>
-      <w:r>
-        <w:t xml:space="preserve"> - these</w:t>
-      </w:r>
-      <w:r>
-        <w:t xml:space="preserve"> are the things that I love and grew up with</w:t>
-      </w:r>
-      <w:r>
-        <w:t>,</w:t>
-      </w:r>
-      <w:r>
-        <w:t xml:space="preserve"> hearing stories of</w:t>
-      </w:r>
-      <w:r>
-        <w:t xml:space="preserve"> and </w:t>
-      </w:r>
-      <w:r>
-        <w:t>I would absolutely love to work at Santa Monica Studio</w:t>
-      </w:r>
-      <w:r>
-        <w:t>. It</w:t>
-      </w:r>
-      <w:r>
-        <w:t xml:space="preserve"> would be a dream come true</w:t>
-      </w:r>
-      <w:r>
-        <w:t>!</w:t>
-      </w:r>
-      <w:r>
-        <w:t xml:space="preserve"> And here is a little something that I have </w:t>
-      </w:r>
-      <w:r>
-        <w:t xml:space="preserve">specially </w:t>
-      </w:r>
-      <w:r>
-        <w:t>created for my application to your studio -</w:t>
-      </w:r>
-    </w:p>
-    <w:p>
-      <w:pPr>
-        <w:spacing w:after="0"/>
-      </w:pPr>
-    </w:p>
-    <w:p>
-      <w:pPr>
-        <w:spacing w:after="0"/>
-      </w:pPr>
-    </w:p>
-    <w:p>
-      <w:pPr>
-        <w:spacing w:after="0"/>
-      </w:pPr>
-    </w:p>
-    <w:p>
+    </w:p>
+    <w:p>
+      <w:pPr>
+        <w:spacing w:after="100"/>
+      </w:pPr>
       <w:r>
         <w:t>Regards,</w:t>
       </w:r>
@@ -1094,6 +1132,30 @@
       <w:u w:val="single"/>
     </w:rPr>
   </w:style>
+  <w:style w:type="character" w:styleId="UnresolvedMention">
+    <w:name w:val="Unresolved Mention"/>
+    <w:basedOn w:val="DefaultParagraphFont"/>
+    <w:uiPriority w:val="99"/>
+    <w:semiHidden/>
+    <w:unhideWhenUsed/>
+    <w:rsid w:val="006F3B60"/>
+    <w:rPr>
+      <w:color w:val="605E5C"/>
+      <w:shd w:val="clear" w:color="auto" w:fill="E1DFDD"/>
+    </w:rPr>
+  </w:style>
+  <w:style w:type="character" w:styleId="FollowedHyperlink">
+    <w:name w:val="FollowedHyperlink"/>
+    <w:basedOn w:val="DefaultParagraphFont"/>
+    <w:uiPriority w:val="99"/>
+    <w:semiHidden/>
+    <w:unhideWhenUsed/>
+    <w:rsid w:val="006F3B60"/>
+    <w:rPr>
+      <w:color w:val="954F72" w:themeColor="followedHyperlink"/>
+      <w:u w:val="single"/>
+    </w:rPr>
+  </w:style>
 </w:styles>
 </file>
 

</xml_diff>

<commit_message>
Resume, Cover Letter - Final & Applied - Santa Monica
</commit_message>
<xml_diff>
--- a/Santa Monica Studio/ShantanuMane - CoverLetter_Santa Monica Studio.docx
+++ b/Santa Monica Studio/ShantanuMane - CoverLetter_Santa Monica Studio.docx
@@ -332,132 +332,138 @@
         <w:t>ed</w:t>
       </w:r>
       <w:r>
-        <w:t xml:space="preserve"> experience working with Player Input, animations and AI on Action Games. </w:t>
-      </w:r>
-      <w:r>
-        <w:t xml:space="preserve">I am currently a graduate student at the University of Utah studying in the final year </w:t>
-      </w:r>
-      <w:r>
-        <w:t>for</w:t>
-      </w:r>
-      <w:r>
-        <w:t xml:space="preserve"> my </w:t>
-      </w:r>
-      <w:r>
-        <w:t xml:space="preserve">EAE </w:t>
-      </w:r>
-      <w:r>
-        <w:t xml:space="preserve">- </w:t>
-      </w:r>
-      <w:r>
-        <w:t>Game Engineering</w:t>
-      </w:r>
-      <w:r>
-        <w:t xml:space="preserve"> Master’s</w:t>
-      </w:r>
-      <w:r>
-        <w:t xml:space="preserve"> degree. And I am </w:t>
-      </w:r>
-      <w:r>
-        <w:t xml:space="preserve">beyond </w:t>
-      </w:r>
-      <w:r>
-        <w:t>thrilled</w:t>
-      </w:r>
-      <w:r>
-        <w:t xml:space="preserve"> to be applying for the Gameplay Programm</w:t>
-      </w:r>
-      <w:r>
-        <w:t>er</w:t>
-      </w:r>
-      <w:r>
-        <w:t xml:space="preserve"> Intern position at Santa Monica Studio.</w:t>
-      </w:r>
-    </w:p>
-    <w:p>
-      <w:pPr>
-        <w:spacing w:after="240"/>
-      </w:pPr>
-      <w:r>
-        <w:t xml:space="preserve">My C++ skills are at their peak </w:t>
-      </w:r>
-      <w:r>
-        <w:t>through</w:t>
-      </w:r>
-      <w:r>
-        <w:t xml:space="preserve"> rigorous practice with the use of pointers and a better understanding of STL Data Structures</w:t>
-      </w:r>
-      <w:r>
-        <w:t xml:space="preserve"> from the Memory Manager that I created</w:t>
-      </w:r>
-      <w:r>
-        <w:t>.</w:t>
-      </w:r>
-      <w:r>
-        <w:t xml:space="preserve"> I </w:t>
-      </w:r>
-      <w:r>
-        <w:t>love</w:t>
-      </w:r>
-      <w:r>
-        <w:t xml:space="preserve"> delv</w:t>
-      </w:r>
-      <w:r>
-        <w:t>ing</w:t>
-      </w:r>
-      <w:r>
-        <w:t xml:space="preserve"> into Linear Algebra and am relearning it</w:t>
-      </w:r>
-      <w:r>
-        <w:t xml:space="preserve"> in a better way</w:t>
-      </w:r>
-      <w:r>
-        <w:t>, with a heavy focus on understanding it through geometry and visualizing it</w:t>
-      </w:r>
-      <w:r>
-        <w:t>,</w:t>
-      </w:r>
-      <w:r>
-        <w:t xml:space="preserve"> for use specifically in games.</w:t>
-      </w:r>
-      <w:r>
-        <w:t xml:space="preserve"> </w:t>
-      </w:r>
-      <w:r>
-        <w:t xml:space="preserve">The </w:t>
-      </w:r>
-      <w:r>
-        <w:t xml:space="preserve">Action </w:t>
-      </w:r>
-      <w:r>
-        <w:t xml:space="preserve">games that I have worked on and am currently working on have given me experience in bringing </w:t>
-      </w:r>
-      <w:r>
-        <w:t xml:space="preserve">the </w:t>
-      </w:r>
-      <w:r>
-        <w:t>various</w:t>
-      </w:r>
-      <w:r>
-        <w:t xml:space="preserve"> aspects </w:t>
-      </w:r>
-      <w:r>
-        <w:t xml:space="preserve">of design, engineering and art </w:t>
-      </w:r>
-      <w:r>
-        <w:t xml:space="preserve">involved in them together. I have </w:t>
-      </w:r>
-      <w:r>
-        <w:t xml:space="preserve">also </w:t>
-      </w:r>
-      <w:r>
-        <w:t>taken part in designing th</w:t>
-      </w:r>
-      <w:r>
-        <w:t>e</w:t>
+        <w:t xml:space="preserve"> experience with Player Input, animations and AI </w:t>
+      </w:r>
+      <w:r>
+        <w:t xml:space="preserve">working </w:t>
       </w:r>
       <w:bookmarkStart w:id="0" w:name="_GoBack"/>
       <w:bookmarkEnd w:id="0"/>
+      <w:r>
+        <w:t xml:space="preserve">on Action Games. </w:t>
+      </w:r>
+      <w:r>
+        <w:t xml:space="preserve">I am currently a graduate student at the University of Utah studying in the final year </w:t>
+      </w:r>
+      <w:r>
+        <w:t>for</w:t>
+      </w:r>
+      <w:r>
+        <w:t xml:space="preserve"> my </w:t>
+      </w:r>
+      <w:r>
+        <w:t xml:space="preserve">EAE </w:t>
+      </w:r>
+      <w:r>
+        <w:t xml:space="preserve">- </w:t>
+      </w:r>
+      <w:r>
+        <w:t>Game Engineering</w:t>
+      </w:r>
+      <w:r>
+        <w:t xml:space="preserve"> Master’s</w:t>
+      </w:r>
+      <w:r>
+        <w:t xml:space="preserve"> degree. And I am </w:t>
+      </w:r>
+      <w:r>
+        <w:t xml:space="preserve">beyond </w:t>
+      </w:r>
+      <w:r>
+        <w:t>thrilled</w:t>
+      </w:r>
+      <w:r>
+        <w:t xml:space="preserve"> to be applying for the Gameplay Programm</w:t>
+      </w:r>
+      <w:r>
+        <w:t>er</w:t>
+      </w:r>
+      <w:r>
+        <w:t xml:space="preserve"> Intern position at Santa Monica Studio.</w:t>
+      </w:r>
+    </w:p>
+    <w:p>
+      <w:pPr>
+        <w:spacing w:after="240"/>
+      </w:pPr>
+      <w:r>
+        <w:t xml:space="preserve">My C++ skills are at their peak </w:t>
+      </w:r>
+      <w:r>
+        <w:t>through</w:t>
+      </w:r>
+      <w:r>
+        <w:t xml:space="preserve"> rigorous practice with the use of pointers and a better understanding of STL Data Structures</w:t>
+      </w:r>
+      <w:r>
+        <w:t xml:space="preserve"> from the Memory Manager that I created</w:t>
+      </w:r>
+      <w:r>
+        <w:t>.</w:t>
+      </w:r>
+      <w:r>
+        <w:t xml:space="preserve"> I </w:t>
+      </w:r>
+      <w:r>
+        <w:t>love</w:t>
+      </w:r>
+      <w:r>
+        <w:t xml:space="preserve"> delv</w:t>
+      </w:r>
+      <w:r>
+        <w:t>ing</w:t>
+      </w:r>
+      <w:r>
+        <w:t xml:space="preserve"> into Linear Algebra and am relearning it</w:t>
+      </w:r>
+      <w:r>
+        <w:t xml:space="preserve"> in a better way</w:t>
+      </w:r>
+      <w:r>
+        <w:t>, with a heavy focus on understanding it through geometry and visualizing it</w:t>
+      </w:r>
+      <w:r>
+        <w:t>,</w:t>
+      </w:r>
+      <w:r>
+        <w:t xml:space="preserve"> for use specifically in games.</w:t>
+      </w:r>
+      <w:r>
+        <w:t xml:space="preserve"> </w:t>
+      </w:r>
+      <w:r>
+        <w:t xml:space="preserve">The </w:t>
+      </w:r>
+      <w:r>
+        <w:t xml:space="preserve">Action </w:t>
+      </w:r>
+      <w:r>
+        <w:t xml:space="preserve">games that I have worked on and am currently working on have given me experience in bringing </w:t>
+      </w:r>
+      <w:r>
+        <w:t xml:space="preserve">the </w:t>
+      </w:r>
+      <w:r>
+        <w:t>various</w:t>
+      </w:r>
+      <w:r>
+        <w:t xml:space="preserve"> aspects </w:t>
+      </w:r>
+      <w:r>
+        <w:t xml:space="preserve">of design, engineering and art </w:t>
+      </w:r>
+      <w:r>
+        <w:t xml:space="preserve">involved in them together. I have </w:t>
+      </w:r>
+      <w:r>
+        <w:t xml:space="preserve">also </w:t>
+      </w:r>
+      <w:r>
+        <w:t>taken part in designing th</w:t>
+      </w:r>
+      <w:r>
+        <w:t>e</w:t>
+      </w:r>
       <w:r>
         <w:t>se games and my work on them has involved collaboration across multiple disciplines</w:t>
       </w:r>

</xml_diff>